<commit_message>
Lista de exercícios ex03 finalizada
</commit_message>
<xml_diff>
--- a/LAB01 - Procedural/ex03/lista05_Vetores.docx
+++ b/LAB01 - Procedural/ex03/lista05_Vetores.docx
@@ -1,8 +1,10 @@
 
 <file path=word/document.xml><?xml version="1.0" encoding="utf-8"?>
-<w:document xmlns:wpc="http://schemas.microsoft.com/office/word/2010/wordprocessingCanvas" xmlns:cx="http://schemas.microsoft.com/office/drawing/2014/chartex" xmlns:cx1="http://schemas.microsoft.com/office/drawing/2015/9/8/chartex" xmlns:cx2="http://schemas.microsoft.com/office/drawing/2015/10/21/chartex" xmlns:cx3="http://schemas.microsoft.com/office/drawing/2016/5/9/chartex" xmlns:cx4="http://schemas.microsoft.com/office/drawing/2016/5/10/chartex" xmlns:cx5="http://schemas.microsoft.com/office/drawing/2016/5/11/chartex" xmlns:cx6="http://schemas.microsoft.com/office/drawing/2016/5/12/chartex" xmlns:cx7="http://schemas.microsoft.com/office/drawing/2016/5/13/chartex" xmlns:cx8="http://schemas.microsoft.com/office/drawing/2016/5/14/chartex" xmlns:mc="http://schemas.openxmlformats.org/markup-compatibility/2006" xmlns:aink="http://schemas.microsoft.com/office/drawing/2016/ink" xmlns:am3d="http://schemas.microsoft.com/office/drawing/2017/model3d" xmlns:o="urn:schemas-microsoft-com:office:office" xmlns:r="http://schemas.openxmlformats.org/officeDocument/2006/relationships" xmlns:m="http://schemas.openxmlformats.org/officeDocument/2006/math" xmlns:v="urn:schemas-microsoft-com:vml" xmlns:wp14="http://schemas.microsoft.com/office/word/2010/wordprocessingDrawing" xmlns:wp="http://schemas.openxmlformats.org/drawingml/2006/wordprocessingDrawing" xmlns:w10="urn:schemas-microsoft-com:office:word" xmlns:w="http://schemas.openxmlformats.org/wordprocessingml/2006/main" xmlns:w14="http://schemas.microsoft.com/office/word/2010/wordml" xmlns:w15="http://schemas.microsoft.com/office/word/2012/wordml" xmlns:w16cex="http://schemas.microsoft.com/office/word/2018/wordml/cex" xmlns:w16cid="http://schemas.microsoft.com/office/word/2016/wordml/cid" xmlns:w16="http://schemas.microsoft.com/office/word/2018/wordml" xmlns:w16se="http://schemas.microsoft.com/office/word/2015/wordml/symex" xmlns:wpg="http://schemas.microsoft.com/office/word/2010/wordprocessingGroup" xmlns:wpi="http://schemas.microsoft.com/office/word/2010/wordprocessingInk" xmlns:wne="http://schemas.microsoft.com/office/word/2006/wordml" xmlns:wps="http://schemas.microsoft.com/office/word/2010/wordprocessingShape" mc:Ignorable="w14 w15 w16se w16cid w16 w16cex wp14">
+<w:document xmlns:wpc="http://schemas.microsoft.com/office/word/2010/wordprocessingCanvas" xmlns:cx="http://schemas.microsoft.com/office/drawing/2014/chartex" xmlns:cx1="http://schemas.microsoft.com/office/drawing/2015/9/8/chartex" xmlns:cx2="http://schemas.microsoft.com/office/drawing/2015/10/21/chartex" xmlns:cx3="http://schemas.microsoft.com/office/drawing/2016/5/9/chartex" xmlns:cx4="http://schemas.microsoft.com/office/drawing/2016/5/10/chartex" xmlns:cx5="http://schemas.microsoft.com/office/drawing/2016/5/11/chartex" xmlns:cx6="http://schemas.microsoft.com/office/drawing/2016/5/12/chartex" xmlns:cx7="http://schemas.microsoft.com/office/drawing/2016/5/13/chartex" xmlns:cx8="http://schemas.microsoft.com/office/drawing/2016/5/14/chartex" xmlns:mc="http://schemas.openxmlformats.org/markup-compatibility/2006" xmlns:aink="http://schemas.microsoft.com/office/drawing/2016/ink" xmlns:am3d="http://schemas.microsoft.com/office/drawing/2017/model3d" xmlns:o="urn:schemas-microsoft-com:office:office" xmlns:oel="http://schemas.microsoft.com/office/2019/extlst" xmlns:r="http://schemas.openxmlformats.org/officeDocument/2006/relationships" xmlns:m="http://schemas.openxmlformats.org/officeDocument/2006/math" xmlns:v="urn:schemas-microsoft-com:vml" xmlns:wp14="http://schemas.microsoft.com/office/word/2010/wordprocessingDrawing" xmlns:wp="http://schemas.openxmlformats.org/drawingml/2006/wordprocessingDrawing" xmlns:w10="urn:schemas-microsoft-com:office:word" xmlns:w="http://schemas.openxmlformats.org/wordprocessingml/2006/main" xmlns:w14="http://schemas.microsoft.com/office/word/2010/wordml" xmlns:w15="http://schemas.microsoft.com/office/word/2012/wordml" xmlns:w16cex="http://schemas.microsoft.com/office/word/2018/wordml/cex" xmlns:w16cid="http://schemas.microsoft.com/office/word/2016/wordml/cid" xmlns:w16="http://schemas.microsoft.com/office/word/2018/wordml" xmlns:w16du="http://schemas.microsoft.com/office/word/2023/wordml/word16du" xmlns:w16sdtdh="http://schemas.microsoft.com/office/word/2020/wordml/sdtdatahash" xmlns:w16se="http://schemas.microsoft.com/office/word/2015/wordml/symex" xmlns:wpg="http://schemas.microsoft.com/office/word/2010/wordprocessingGroup" xmlns:wpi="http://schemas.microsoft.com/office/word/2010/wordprocessingInk" xmlns:wne="http://schemas.microsoft.com/office/word/2006/wordml" xmlns:wps="http://schemas.microsoft.com/office/word/2010/wordprocessingShape" mc:Ignorable="w14 w15 w16se w16cid w16 w16cex w16sdtdh w16du wp14">
   <w:body>
     <w:p>
+      <w:bookmarkStart w:id="0" w:name="_Hlk175229947"/>
+      <w:bookmarkEnd w:id="0"/>
       <w:r>
         <w:t xml:space="preserve">Lista de </w:t>
       </w:r>
@@ -21,7 +23,15 @@
     </w:p>
     <w:p>
       <w:r>
-        <w:t>Prof. Bruno Travençolo – FACOM-UFU</w:t>
+        <w:t xml:space="preserve">Prof. Bruno </w:t>
+      </w:r>
+      <w:proofErr w:type="spellStart"/>
+      <w:r>
+        <w:t>Travençolo</w:t>
+      </w:r>
+      <w:proofErr w:type="spellEnd"/>
+      <w:r>
+        <w:t xml:space="preserve"> – FACOM-UFU</w:t>
       </w:r>
     </w:p>
     <w:p>
@@ -1502,7 +1512,7 @@
                     </pic:cNvPicPr>
                   </pic:nvPicPr>
                   <pic:blipFill>
-                    <a:blip r:embed="rId5" cstate="print"/>
+                    <a:blip r:embed="rId7" cstate="print"/>
                     <a:srcRect/>
                     <a:stretch>
                       <a:fillRect/>
@@ -1552,16 +1562,24 @@
       <w:pPr>
         <w:pStyle w:val="PargrafodaLista"/>
       </w:pPr>
+    </w:p>
+    <w:p>
+      <w:pPr>
+        <w:pStyle w:val="PargrafodaLista"/>
+      </w:pPr>
+      <w:r>
+        <w:t xml:space="preserve"> </w:t>
+      </w:r>
       <w:r>
         <w:rPr>
           <w:noProof/>
           <w:lang w:eastAsia="pt-BR"/>
         </w:rPr>
         <w:drawing>
-          <wp:inline distT="0" distB="0" distL="0" distR="0" wp14:anchorId="160B6F40" wp14:editId="4FB79E1A">
+          <wp:inline distT="0" distB="0" distL="0" distR="0" wp14:anchorId="301851A6" wp14:editId="61EC9F3F">
             <wp:extent cx="2338070" cy="767715"/>
             <wp:effectExtent l="19050" t="0" r="5080" b="0"/>
-            <wp:docPr id="4" name="Imagem 4"/>
+            <wp:docPr id="4" name="Imagem 4" descr="Uma imagem contendo objeto, relógio&#10;&#10;Descrição gerada automaticamente"/>
             <wp:cNvGraphicFramePr>
               <a:graphicFrameLocks xmlns:a="http://schemas.openxmlformats.org/drawingml/2006/main" noChangeAspect="1"/>
             </wp:cNvGraphicFramePr>
@@ -1569,13 +1587,13 @@
               <a:graphicData uri="http://schemas.openxmlformats.org/drawingml/2006/picture">
                 <pic:pic xmlns:pic="http://schemas.openxmlformats.org/drawingml/2006/picture">
                   <pic:nvPicPr>
-                    <pic:cNvPr id="0" name="Picture 4"/>
+                    <pic:cNvPr id="4" name="Imagem 4" descr="Uma imagem contendo objeto, relógio&#10;&#10;Descrição gerada automaticamente"/>
                     <pic:cNvPicPr>
                       <a:picLocks noChangeAspect="1" noChangeArrowheads="1"/>
                     </pic:cNvPicPr>
                   </pic:nvPicPr>
                   <pic:blipFill>
-                    <a:blip r:embed="rId6" cstate="print"/>
+                    <a:blip r:embed="rId8" cstate="print"/>
                     <a:srcRect/>
                     <a:stretch>
                       <a:fillRect/>
@@ -1604,6 +1622,9 @@
         </w:drawing>
       </w:r>
       <w:r>
+        <w:t xml:space="preserve"> </w:t>
+      </w:r>
+      <w:r>
         <w:t xml:space="preserve">(fonte: </w:t>
       </w:r>
       <w:r>
@@ -1806,7 +1827,13 @@
           <w:p>
             <w:r>
               <w:lastRenderedPageBreak/>
-              <w:t>&lt;&lt; Média de n alunos. Máximo 100 alunos &gt;&gt;</w:t>
+              <w:t>&lt;&lt; Média de n alunos. Máximo 100 alunos</w:t>
+            </w:r>
+            <w:r>
+              <w:t xml:space="preserve"> </w:t>
+            </w:r>
+            <w:r>
+              <w:t>&gt;&gt;</w:t>
             </w:r>
           </w:p>
           <w:p>
@@ -3159,12 +3186,12 @@
         <w:tblLook w:val="04A0" w:firstRow="1" w:lastRow="0" w:firstColumn="1" w:lastColumn="0" w:noHBand="0" w:noVBand="1"/>
       </w:tblPr>
       <w:tblGrid>
-        <w:gridCol w:w="5484"/>
+        <w:gridCol w:w="5625"/>
       </w:tblGrid>
       <w:tr>
         <w:tc>
           <w:tcPr>
-            <w:tcW w:w="5484" w:type="dxa"/>
+            <w:tcW w:w="5625" w:type="dxa"/>
           </w:tcPr>
           <w:p>
             <w:pPr>
@@ -3380,8 +3407,58 @@
 </w:document>
 </file>
 
+<file path=word/endnotes.xml><?xml version="1.0" encoding="utf-8"?>
+<w:endnotes xmlns:wpc="http://schemas.microsoft.com/office/word/2010/wordprocessingCanvas" xmlns:cx="http://schemas.microsoft.com/office/drawing/2014/chartex" xmlns:cx1="http://schemas.microsoft.com/office/drawing/2015/9/8/chartex" xmlns:cx2="http://schemas.microsoft.com/office/drawing/2015/10/21/chartex" xmlns:cx3="http://schemas.microsoft.com/office/drawing/2016/5/9/chartex" xmlns:cx4="http://schemas.microsoft.com/office/drawing/2016/5/10/chartex" xmlns:cx5="http://schemas.microsoft.com/office/drawing/2016/5/11/chartex" xmlns:cx6="http://schemas.microsoft.com/office/drawing/2016/5/12/chartex" xmlns:cx7="http://schemas.microsoft.com/office/drawing/2016/5/13/chartex" xmlns:cx8="http://schemas.microsoft.com/office/drawing/2016/5/14/chartex" xmlns:mc="http://schemas.openxmlformats.org/markup-compatibility/2006" xmlns:aink="http://schemas.microsoft.com/office/drawing/2016/ink" xmlns:am3d="http://schemas.microsoft.com/office/drawing/2017/model3d" xmlns:o="urn:schemas-microsoft-com:office:office" xmlns:oel="http://schemas.microsoft.com/office/2019/extlst" xmlns:r="http://schemas.openxmlformats.org/officeDocument/2006/relationships" xmlns:m="http://schemas.openxmlformats.org/officeDocument/2006/math" xmlns:v="urn:schemas-microsoft-com:vml" xmlns:wp14="http://schemas.microsoft.com/office/word/2010/wordprocessingDrawing" xmlns:wp="http://schemas.openxmlformats.org/drawingml/2006/wordprocessingDrawing" xmlns:w10="urn:schemas-microsoft-com:office:word" xmlns:w="http://schemas.openxmlformats.org/wordprocessingml/2006/main" xmlns:w14="http://schemas.microsoft.com/office/word/2010/wordml" xmlns:w15="http://schemas.microsoft.com/office/word/2012/wordml" xmlns:w16cex="http://schemas.microsoft.com/office/word/2018/wordml/cex" xmlns:w16cid="http://schemas.microsoft.com/office/word/2016/wordml/cid" xmlns:w16="http://schemas.microsoft.com/office/word/2018/wordml" xmlns:w16du="http://schemas.microsoft.com/office/word/2023/wordml/word16du" xmlns:w16sdtdh="http://schemas.microsoft.com/office/word/2020/wordml/sdtdatahash" xmlns:w16se="http://schemas.microsoft.com/office/word/2015/wordml/symex" xmlns:wpg="http://schemas.microsoft.com/office/word/2010/wordprocessingGroup" xmlns:wpi="http://schemas.microsoft.com/office/word/2010/wordprocessingInk" xmlns:wne="http://schemas.microsoft.com/office/word/2006/wordml" xmlns:wps="http://schemas.microsoft.com/office/word/2010/wordprocessingShape" mc:Ignorable="w14 w15 w16se w16cid w16 w16cex w16sdtdh w16du wp14">
+  <w:endnote w:type="separator" w:id="-1">
+    <w:p>
+      <w:pPr>
+        <w:spacing w:after="0" w:line="240" w:lineRule="auto"/>
+      </w:pPr>
+      <w:r>
+        <w:separator/>
+      </w:r>
+    </w:p>
+  </w:endnote>
+  <w:endnote w:type="continuationSeparator" w:id="0">
+    <w:p>
+      <w:pPr>
+        <w:spacing w:after="0" w:line="240" w:lineRule="auto"/>
+      </w:pPr>
+      <w:r>
+        <w:continuationSeparator/>
+      </w:r>
+    </w:p>
+  </w:endnote>
+</w:endnotes>
+</file>
+
+<file path=word/footnotes.xml><?xml version="1.0" encoding="utf-8"?>
+<w:footnotes xmlns:wpc="http://schemas.microsoft.com/office/word/2010/wordprocessingCanvas" xmlns:cx="http://schemas.microsoft.com/office/drawing/2014/chartex" xmlns:cx1="http://schemas.microsoft.com/office/drawing/2015/9/8/chartex" xmlns:cx2="http://schemas.microsoft.com/office/drawing/2015/10/21/chartex" xmlns:cx3="http://schemas.microsoft.com/office/drawing/2016/5/9/chartex" xmlns:cx4="http://schemas.microsoft.com/office/drawing/2016/5/10/chartex" xmlns:cx5="http://schemas.microsoft.com/office/drawing/2016/5/11/chartex" xmlns:cx6="http://schemas.microsoft.com/office/drawing/2016/5/12/chartex" xmlns:cx7="http://schemas.microsoft.com/office/drawing/2016/5/13/chartex" xmlns:cx8="http://schemas.microsoft.com/office/drawing/2016/5/14/chartex" xmlns:mc="http://schemas.openxmlformats.org/markup-compatibility/2006" xmlns:aink="http://schemas.microsoft.com/office/drawing/2016/ink" xmlns:am3d="http://schemas.microsoft.com/office/drawing/2017/model3d" xmlns:o="urn:schemas-microsoft-com:office:office" xmlns:oel="http://schemas.microsoft.com/office/2019/extlst" xmlns:r="http://schemas.openxmlformats.org/officeDocument/2006/relationships" xmlns:m="http://schemas.openxmlformats.org/officeDocument/2006/math" xmlns:v="urn:schemas-microsoft-com:vml" xmlns:wp14="http://schemas.microsoft.com/office/word/2010/wordprocessingDrawing" xmlns:wp="http://schemas.openxmlformats.org/drawingml/2006/wordprocessingDrawing" xmlns:w10="urn:schemas-microsoft-com:office:word" xmlns:w="http://schemas.openxmlformats.org/wordprocessingml/2006/main" xmlns:w14="http://schemas.microsoft.com/office/word/2010/wordml" xmlns:w15="http://schemas.microsoft.com/office/word/2012/wordml" xmlns:w16cex="http://schemas.microsoft.com/office/word/2018/wordml/cex" xmlns:w16cid="http://schemas.microsoft.com/office/word/2016/wordml/cid" xmlns:w16="http://schemas.microsoft.com/office/word/2018/wordml" xmlns:w16du="http://schemas.microsoft.com/office/word/2023/wordml/word16du" xmlns:w16sdtdh="http://schemas.microsoft.com/office/word/2020/wordml/sdtdatahash" xmlns:w16se="http://schemas.microsoft.com/office/word/2015/wordml/symex" xmlns:wpg="http://schemas.microsoft.com/office/word/2010/wordprocessingGroup" xmlns:wpi="http://schemas.microsoft.com/office/word/2010/wordprocessingInk" xmlns:wne="http://schemas.microsoft.com/office/word/2006/wordml" xmlns:wps="http://schemas.microsoft.com/office/word/2010/wordprocessingShape" mc:Ignorable="w14 w15 w16se w16cid w16 w16cex w16sdtdh w16du wp14">
+  <w:footnote w:type="separator" w:id="-1">
+    <w:p>
+      <w:pPr>
+        <w:spacing w:after="0" w:line="240" w:lineRule="auto"/>
+      </w:pPr>
+      <w:r>
+        <w:separator/>
+      </w:r>
+    </w:p>
+  </w:footnote>
+  <w:footnote w:type="continuationSeparator" w:id="0">
+    <w:p>
+      <w:pPr>
+        <w:spacing w:after="0" w:line="240" w:lineRule="auto"/>
+      </w:pPr>
+      <w:r>
+        <w:continuationSeparator/>
+      </w:r>
+    </w:p>
+  </w:footnote>
+</w:footnotes>
+</file>
+
 <file path=word/numbering.xml><?xml version="1.0" encoding="utf-8"?>
-<w:numbering xmlns:wpc="http://schemas.microsoft.com/office/word/2010/wordprocessingCanvas" xmlns:cx="http://schemas.microsoft.com/office/drawing/2014/chartex" xmlns:cx1="http://schemas.microsoft.com/office/drawing/2015/9/8/chartex" xmlns:cx2="http://schemas.microsoft.com/office/drawing/2015/10/21/chartex" xmlns:cx3="http://schemas.microsoft.com/office/drawing/2016/5/9/chartex" xmlns:cx4="http://schemas.microsoft.com/office/drawing/2016/5/10/chartex" xmlns:cx5="http://schemas.microsoft.com/office/drawing/2016/5/11/chartex" xmlns:cx6="http://schemas.microsoft.com/office/drawing/2016/5/12/chartex" xmlns:cx7="http://schemas.microsoft.com/office/drawing/2016/5/13/chartex" xmlns:cx8="http://schemas.microsoft.com/office/drawing/2016/5/14/chartex" xmlns:mc="http://schemas.openxmlformats.org/markup-compatibility/2006" xmlns:aink="http://schemas.microsoft.com/office/drawing/2016/ink" xmlns:am3d="http://schemas.microsoft.com/office/drawing/2017/model3d" xmlns:o="urn:schemas-microsoft-com:office:office" xmlns:r="http://schemas.openxmlformats.org/officeDocument/2006/relationships" xmlns:m="http://schemas.openxmlformats.org/officeDocument/2006/math" xmlns:v="urn:schemas-microsoft-com:vml" xmlns:wp14="http://schemas.microsoft.com/office/word/2010/wordprocessingDrawing" xmlns:wp="http://schemas.openxmlformats.org/drawingml/2006/wordprocessingDrawing" xmlns:w10="urn:schemas-microsoft-com:office:word" xmlns:w="http://schemas.openxmlformats.org/wordprocessingml/2006/main" xmlns:w14="http://schemas.microsoft.com/office/word/2010/wordml" xmlns:w15="http://schemas.microsoft.com/office/word/2012/wordml" xmlns:w16cex="http://schemas.microsoft.com/office/word/2018/wordml/cex" xmlns:w16cid="http://schemas.microsoft.com/office/word/2016/wordml/cid" xmlns:w16="http://schemas.microsoft.com/office/word/2018/wordml" xmlns:w16se="http://schemas.microsoft.com/office/word/2015/wordml/symex" xmlns:wpg="http://schemas.microsoft.com/office/word/2010/wordprocessingGroup" xmlns:wpi="http://schemas.microsoft.com/office/word/2010/wordprocessingInk" xmlns:wne="http://schemas.microsoft.com/office/word/2006/wordml" xmlns:wps="http://schemas.microsoft.com/office/word/2010/wordprocessingShape" mc:Ignorable="w14 w15 w16se w16cid w16 w16cex wp14">
+<w:numbering xmlns:wpc="http://schemas.microsoft.com/office/word/2010/wordprocessingCanvas" xmlns:cx="http://schemas.microsoft.com/office/drawing/2014/chartex" xmlns:cx1="http://schemas.microsoft.com/office/drawing/2015/9/8/chartex" xmlns:cx2="http://schemas.microsoft.com/office/drawing/2015/10/21/chartex" xmlns:cx3="http://schemas.microsoft.com/office/drawing/2016/5/9/chartex" xmlns:cx4="http://schemas.microsoft.com/office/drawing/2016/5/10/chartex" xmlns:cx5="http://schemas.microsoft.com/office/drawing/2016/5/11/chartex" xmlns:cx6="http://schemas.microsoft.com/office/drawing/2016/5/12/chartex" xmlns:cx7="http://schemas.microsoft.com/office/drawing/2016/5/13/chartex" xmlns:cx8="http://schemas.microsoft.com/office/drawing/2016/5/14/chartex" xmlns:mc="http://schemas.openxmlformats.org/markup-compatibility/2006" xmlns:aink="http://schemas.microsoft.com/office/drawing/2016/ink" xmlns:am3d="http://schemas.microsoft.com/office/drawing/2017/model3d" xmlns:o="urn:schemas-microsoft-com:office:office" xmlns:oel="http://schemas.microsoft.com/office/2019/extlst" xmlns:r="http://schemas.openxmlformats.org/officeDocument/2006/relationships" xmlns:m="http://schemas.openxmlformats.org/officeDocument/2006/math" xmlns:v="urn:schemas-microsoft-com:vml" xmlns:wp14="http://schemas.microsoft.com/office/word/2010/wordprocessingDrawing" xmlns:wp="http://schemas.openxmlformats.org/drawingml/2006/wordprocessingDrawing" xmlns:w10="urn:schemas-microsoft-com:office:word" xmlns:w="http://schemas.openxmlformats.org/wordprocessingml/2006/main" xmlns:w14="http://schemas.microsoft.com/office/word/2010/wordml" xmlns:w15="http://schemas.microsoft.com/office/word/2012/wordml" xmlns:w16cex="http://schemas.microsoft.com/office/word/2018/wordml/cex" xmlns:w16cid="http://schemas.microsoft.com/office/word/2016/wordml/cid" xmlns:w16="http://schemas.microsoft.com/office/word/2018/wordml" xmlns:w16du="http://schemas.microsoft.com/office/word/2023/wordml/word16du" xmlns:w16sdtdh="http://schemas.microsoft.com/office/word/2020/wordml/sdtdatahash" xmlns:w16se="http://schemas.microsoft.com/office/word/2015/wordml/symex" xmlns:wpg="http://schemas.microsoft.com/office/word/2010/wordprocessingGroup" xmlns:wpi="http://schemas.microsoft.com/office/word/2010/wordprocessingInk" xmlns:wne="http://schemas.microsoft.com/office/word/2006/wordml" xmlns:wps="http://schemas.microsoft.com/office/word/2010/wordprocessingShape" mc:Ignorable="w14 w15 w16se w16cid w16 w16cex w16sdtdh w16du wp14">
   <w:abstractNum w:abstractNumId="0" w15:restartNumberingAfterBreak="0">
     <w:nsid w:val="150C180E"/>
     <w:multiLevelType w:val="hybridMultilevel"/>
@@ -4373,44 +4450,44 @@
       </w:pPr>
     </w:lvl>
   </w:abstractNum>
-  <w:num w:numId="1">
+  <w:num w:numId="1" w16cid:durableId="1914506663">
     <w:abstractNumId w:val="8"/>
   </w:num>
-  <w:num w:numId="2">
+  <w:num w:numId="2" w16cid:durableId="154539490">
     <w:abstractNumId w:val="4"/>
   </w:num>
-  <w:num w:numId="3">
+  <w:num w:numId="3" w16cid:durableId="2031486513">
     <w:abstractNumId w:val="0"/>
   </w:num>
-  <w:num w:numId="4">
+  <w:num w:numId="4" w16cid:durableId="299265425">
     <w:abstractNumId w:val="5"/>
   </w:num>
-  <w:num w:numId="5">
+  <w:num w:numId="5" w16cid:durableId="580258764">
     <w:abstractNumId w:val="7"/>
   </w:num>
-  <w:num w:numId="6">
+  <w:num w:numId="6" w16cid:durableId="701059112">
     <w:abstractNumId w:val="3"/>
   </w:num>
-  <w:num w:numId="7">
+  <w:num w:numId="7" w16cid:durableId="317030044">
     <w:abstractNumId w:val="10"/>
   </w:num>
-  <w:num w:numId="8">
+  <w:num w:numId="8" w16cid:durableId="1632512519">
     <w:abstractNumId w:val="6"/>
   </w:num>
-  <w:num w:numId="9">
+  <w:num w:numId="9" w16cid:durableId="111170722">
     <w:abstractNumId w:val="9"/>
   </w:num>
-  <w:num w:numId="10">
+  <w:num w:numId="10" w16cid:durableId="2005276438">
     <w:abstractNumId w:val="1"/>
   </w:num>
-  <w:num w:numId="11">
+  <w:num w:numId="11" w16cid:durableId="587858071">
     <w:abstractNumId w:val="2"/>
   </w:num>
 </w:numbering>
 </file>
 
 <file path=word/styles.xml><?xml version="1.0" encoding="utf-8"?>
-<w:styles xmlns:mc="http://schemas.openxmlformats.org/markup-compatibility/2006" xmlns:r="http://schemas.openxmlformats.org/officeDocument/2006/relationships" xmlns:w="http://schemas.openxmlformats.org/wordprocessingml/2006/main" xmlns:w14="http://schemas.microsoft.com/office/word/2010/wordml" xmlns:w15="http://schemas.microsoft.com/office/word/2012/wordml" xmlns:w16cex="http://schemas.microsoft.com/office/word/2018/wordml/cex" xmlns:w16cid="http://schemas.microsoft.com/office/word/2016/wordml/cid" xmlns:w16="http://schemas.microsoft.com/office/word/2018/wordml" xmlns:w16se="http://schemas.microsoft.com/office/word/2015/wordml/symex" mc:Ignorable="w14 w15 w16se w16cid w16 w16cex">
+<w:styles xmlns:mc="http://schemas.openxmlformats.org/markup-compatibility/2006" xmlns:r="http://schemas.openxmlformats.org/officeDocument/2006/relationships" xmlns:w="http://schemas.openxmlformats.org/wordprocessingml/2006/main" xmlns:w14="http://schemas.microsoft.com/office/word/2010/wordml" xmlns:w15="http://schemas.microsoft.com/office/word/2012/wordml" xmlns:w16cex="http://schemas.microsoft.com/office/word/2018/wordml/cex" xmlns:w16cid="http://schemas.microsoft.com/office/word/2016/wordml/cid" xmlns:w16="http://schemas.microsoft.com/office/word/2018/wordml" xmlns:w16du="http://schemas.microsoft.com/office/word/2023/wordml/word16du" xmlns:w16sdtdh="http://schemas.microsoft.com/office/word/2020/wordml/sdtdatahash" xmlns:w16se="http://schemas.microsoft.com/office/word/2015/wordml/symex" mc:Ignorable="w14 w15 w16se w16cid w16 w16cex w16sdtdh w16du">
   <w:docDefaults>
     <w:rPrDefault>
       <w:rPr>
@@ -4896,6 +4973,50 @@
       </w:tblBorders>
     </w:tblPr>
   </w:style>
+  <w:style w:type="paragraph" w:styleId="Cabealho">
+    <w:name w:val="header"/>
+    <w:basedOn w:val="Normal"/>
+    <w:link w:val="CabealhoChar"/>
+    <w:uiPriority w:val="99"/>
+    <w:unhideWhenUsed/>
+    <w:rsid w:val="00F777F6"/>
+    <w:pPr>
+      <w:tabs>
+        <w:tab w:val="center" w:pos="4252"/>
+        <w:tab w:val="right" w:pos="8504"/>
+      </w:tabs>
+      <w:spacing w:after="0" w:line="240" w:lineRule="auto"/>
+    </w:pPr>
+  </w:style>
+  <w:style w:type="character" w:customStyle="1" w:styleId="CabealhoChar">
+    <w:name w:val="Cabeçalho Char"/>
+    <w:basedOn w:val="Fontepargpadro"/>
+    <w:link w:val="Cabealho"/>
+    <w:uiPriority w:val="99"/>
+    <w:rsid w:val="00F777F6"/>
+  </w:style>
+  <w:style w:type="paragraph" w:styleId="Rodap">
+    <w:name w:val="footer"/>
+    <w:basedOn w:val="Normal"/>
+    <w:link w:val="RodapChar"/>
+    <w:uiPriority w:val="99"/>
+    <w:unhideWhenUsed/>
+    <w:rsid w:val="00F777F6"/>
+    <w:pPr>
+      <w:tabs>
+        <w:tab w:val="center" w:pos="4252"/>
+        <w:tab w:val="right" w:pos="8504"/>
+      </w:tabs>
+      <w:spacing w:after="0" w:line="240" w:lineRule="auto"/>
+    </w:pPr>
+  </w:style>
+  <w:style w:type="character" w:customStyle="1" w:styleId="RodapChar">
+    <w:name w:val="Rodapé Char"/>
+    <w:basedOn w:val="Fontepargpadro"/>
+    <w:link w:val="Rodap"/>
+    <w:uiPriority w:val="99"/>
+    <w:rsid w:val="00F777F6"/>
+  </w:style>
 </w:styles>
 </file>
 

</xml_diff>